<commit_message>
Minor changes to the document.
</commit_message>
<xml_diff>
--- a/AI4K_Is_Planı.docx
+++ b/AI4K_Is_Planı.docx
@@ -1144,6 +1144,9 @@
             <w:r>
               <w:t>Ön Yüz Geliştirme</w:t>
             </w:r>
+            <w:r>
+              <w:t>-Test</w:t>
+            </w:r>
           </w:p>
         </w:tc>
         <w:tc>
@@ -1160,21 +1163,17 @@
                 <w:rFonts w:ascii="Times New Roman" w:hAnsi="Times New Roman" w:cs="Times New Roman"/>
               </w:rPr>
             </w:pPr>
-            <w:proofErr w:type="spellStart"/>
-            <w:proofErr w:type="gramStart"/>
-            <w:r>
-              <w:rPr>
-                <w:rFonts w:ascii="Times New Roman" w:hAnsi="Times New Roman" w:cs="Times New Roman"/>
-              </w:rPr>
-              <w:t>berkan</w:t>
-            </w:r>
-            <w:proofErr w:type="spellEnd"/>
-            <w:proofErr w:type="gramEnd"/>
-            <w:r>
-              <w:rPr>
-                <w:rFonts w:ascii="Times New Roman" w:hAnsi="Times New Roman" w:cs="Times New Roman"/>
-              </w:rPr>
-              <w:t>@..</w:t>
+            <w:r>
+              <w:rPr>
+                <w:rFonts w:ascii="Times New Roman" w:hAnsi="Times New Roman" w:cs="Times New Roman"/>
+              </w:rPr>
+              <w:t>berka</w:t>
+            </w:r>
+            <w:r>
+              <w:rPr>
+                <w:rFonts w:ascii="Times New Roman" w:hAnsi="Times New Roman" w:cs="Times New Roman"/>
+              </w:rPr>
+              <w:t>nsasmazz@gmail.com</w:t>
             </w:r>
           </w:p>
         </w:tc>
@@ -2398,6 +2397,7 @@
                 <w:szCs w:val="24"/>
                 <w:lang w:val="en-US"/>
               </w:rPr>
+              <w:lastRenderedPageBreak/>
               <w:t>Keywords</w:t>
             </w:r>
             <w:r>
@@ -15396,8 +15396,6 @@
           <w:szCs w:val="24"/>
         </w:rPr>
       </w:pPr>
-      <w:bookmarkStart w:id="0" w:name="_GoBack"/>
-      <w:bookmarkEnd w:id="0"/>
     </w:p>
     <w:p>
       <w:pPr>
@@ -18140,7 +18138,7 @@
       </w:pPr>
     </w:pPrDefault>
   </w:docDefaults>
-  <w:latentStyles w:defLockedState="0" w:defUIPriority="99" w:defSemiHidden="0" w:defUnhideWhenUsed="0" w:defQFormat="0" w:count="377">
+  <w:latentStyles w:defLockedState="0" w:defUIPriority="99" w:defSemiHidden="0" w:defUnhideWhenUsed="0" w:defQFormat="0" w:count="376">
     <w:lsdException w:name="Normal" w:uiPriority="0" w:qFormat="1"/>
     <w:lsdException w:name="heading 1" w:uiPriority="0" w:qFormat="1"/>
     <w:lsdException w:name="heading 2" w:semiHidden="1" w:uiPriority="9" w:unhideWhenUsed="1" w:qFormat="1"/>
@@ -18517,7 +18515,6 @@
     <w:lsdException w:name="Hashtag" w:semiHidden="1" w:unhideWhenUsed="1"/>
     <w:lsdException w:name="Unresolved Mention" w:semiHidden="1" w:unhideWhenUsed="1"/>
     <w:lsdException w:name="Smart Link" w:semiHidden="1" w:unhideWhenUsed="1"/>
-    <w:lsdException w:name="Smart Link Error" w:semiHidden="1" w:unhideWhenUsed="1"/>
   </w:latentStyles>
   <w:style w:type="paragraph" w:default="1" w:styleId="Normal">
     <w:name w:val="Normal"/>
@@ -19115,7 +19112,7 @@
   <w:font w:name="Symbol">
     <w:panose1 w:val="05050102010706020507"/>
     <w:charset w:val="02"/>
-    <w:family w:val="roman"/>
+    <w:family w:val="decorative"/>
     <w:pitch w:val="variable"/>
     <w:sig w:usb0="00000000" w:usb1="10000000" w:usb2="00000000" w:usb3="00000000" w:csb0="80000000" w:csb1="00000000"/>
   </w:font>
@@ -19228,6 +19225,7 @@
     <w:rsid w:val="00B327E5"/>
     <w:rsid w:val="00BA2932"/>
     <w:rsid w:val="00CD43BB"/>
+    <w:rsid w:val="00E22A30"/>
     <w:rsid w:val="00E33599"/>
     <w:rsid w:val="00E57C48"/>
     <w:rsid w:val="00EB747A"/>
@@ -19272,7 +19270,7 @@
       </w:pPr>
     </w:pPrDefault>
   </w:docDefaults>
-  <w:latentStyles w:defLockedState="0" w:defUIPriority="99" w:defSemiHidden="0" w:defUnhideWhenUsed="0" w:defQFormat="0" w:count="377">
+  <w:latentStyles w:defLockedState="0" w:defUIPriority="99" w:defSemiHidden="0" w:defUnhideWhenUsed="0" w:defQFormat="0" w:count="376">
     <w:lsdException w:name="Normal" w:uiPriority="0" w:qFormat="1"/>
     <w:lsdException w:name="heading 1" w:uiPriority="9" w:qFormat="1"/>
     <w:lsdException w:name="heading 2" w:semiHidden="1" w:uiPriority="9" w:unhideWhenUsed="1" w:qFormat="1"/>
@@ -19649,7 +19647,6 @@
     <w:lsdException w:name="Hashtag" w:semiHidden="1" w:unhideWhenUsed="1"/>
     <w:lsdException w:name="Unresolved Mention" w:semiHidden="1" w:unhideWhenUsed="1"/>
     <w:lsdException w:name="Smart Link" w:semiHidden="1" w:unhideWhenUsed="1"/>
-    <w:lsdException w:name="Smart Link Error" w:semiHidden="1" w:unhideWhenUsed="1"/>
   </w:latentStyles>
   <w:style w:type="paragraph" w:default="1" w:styleId="Normal">
     <w:name w:val="Normal"/>
@@ -20202,18 +20199,18 @@
 </file>
 
 <file path=customXml/item1.xml><?xml version="1.0" encoding="utf-8"?>
+<p:properties xmlns:p="http://schemas.microsoft.com/office/2006/metadata/properties" xmlns:xsi="http://www.w3.org/2001/XMLSchema-instance" xmlns:pc="http://schemas.microsoft.com/office/infopath/2007/PartnerControls">
+  <documentManagement/>
+</p:properties>
+</file>
+
+<file path=customXml/item2.xml><?xml version="1.0" encoding="utf-8"?>
 <?mso-contentType ?>
 <FormTemplates xmlns="http://schemas.microsoft.com/sharepoint/v3/contenttype/forms">
   <Display>DocumentLibraryForm</Display>
   <Edit>DocumentLibraryForm</Edit>
   <New>DocumentLibraryForm</New>
 </FormTemplates>
-</file>
-
-<file path=customXml/item2.xml><?xml version="1.0" encoding="utf-8"?>
-<p:properties xmlns:p="http://schemas.microsoft.com/office/2006/metadata/properties" xmlns:xsi="http://www.w3.org/2001/XMLSchema-instance" xmlns:pc="http://schemas.microsoft.com/office/infopath/2007/PartnerControls">
-  <documentManagement/>
-</p:properties>
 </file>
 
 <file path=customXml/item3.xml><?xml version="1.0" encoding="utf-8"?>
@@ -20353,18 +20350,18 @@
 </file>
 
 <file path=customXml/itemProps1.xml><?xml version="1.0" encoding="utf-8"?>
-<ds:datastoreItem xmlns:ds="http://schemas.openxmlformats.org/officeDocument/2006/customXml" ds:itemID="{5050912C-2C09-4D4D-88F5-DC6F2153C1CF}">
+<ds:datastoreItem xmlns:ds="http://schemas.openxmlformats.org/officeDocument/2006/customXml" ds:itemID="{E25196BB-CD6B-47A2-B601-89B3D482E5BB}">
   <ds:schemaRefs>
-    <ds:schemaRef ds:uri="http://schemas.microsoft.com/sharepoint/v3/contenttype/forms"/>
+    <ds:schemaRef ds:uri="http://schemas.microsoft.com/office/2006/metadata/properties"/>
+    <ds:schemaRef ds:uri="http://schemas.microsoft.com/office/infopath/2007/PartnerControls"/>
   </ds:schemaRefs>
 </ds:datastoreItem>
 </file>
 
 <file path=customXml/itemProps2.xml><?xml version="1.0" encoding="utf-8"?>
-<ds:datastoreItem xmlns:ds="http://schemas.openxmlformats.org/officeDocument/2006/customXml" ds:itemID="{E25196BB-CD6B-47A2-B601-89B3D482E5BB}">
+<ds:datastoreItem xmlns:ds="http://schemas.openxmlformats.org/officeDocument/2006/customXml" ds:itemID="{5050912C-2C09-4D4D-88F5-DC6F2153C1CF}">
   <ds:schemaRefs>
-    <ds:schemaRef ds:uri="http://schemas.microsoft.com/office/2006/metadata/properties"/>
-    <ds:schemaRef ds:uri="http://schemas.microsoft.com/office/infopath/2007/PartnerControls"/>
+    <ds:schemaRef ds:uri="http://schemas.microsoft.com/sharepoint/v3/contenttype/forms"/>
   </ds:schemaRefs>
 </ds:datastoreItem>
 </file>
@@ -20388,7 +20385,7 @@
 </file>
 
 <file path=customXml/itemProps4.xml><?xml version="1.0" encoding="utf-8"?>
-<ds:datastoreItem xmlns:ds="http://schemas.openxmlformats.org/officeDocument/2006/customXml" ds:itemID="{0B54B45A-F1D9-4FFE-A1FC-E87C00D20E8F}">
+<ds:datastoreItem xmlns:ds="http://schemas.openxmlformats.org/officeDocument/2006/customXml" ds:itemID="{8AFD0257-B731-664F-83D6-710CF039A89F}">
   <ds:schemaRefs>
     <ds:schemaRef ds:uri="http://schemas.openxmlformats.org/officeDocument/2006/bibliography"/>
   </ds:schemaRefs>

</xml_diff>